<commit_message>
generate dep for nap5
</commit_message>
<xml_diff>
--- a/dep/nap5-en.docx
+++ b/dep/nap5-en.docx
@@ -685,7 +685,7 @@
           </w:tcPr>
           <w:p>
             <w:r>
-              <w:t>Obligation</w:t>
+              <w:t>Obligation EN</w:t>
             </w:r>
           </w:p>
         </w:tc>
@@ -708,6 +708,52 @@
           </w:tcPr>
           <w:p>
             <w:r>
+              <w:t>Obligation FR</w:t>
+            </w:r>
+          </w:p>
+        </w:tc>
+        <w:tc>
+          <w:tcPr>
+            <w:tcW w:type="dxa" w:w="6690"/>
+          </w:tcPr>
+          <w:p>
+            <w:r>
+              <w:t>Obligatoire</w:t>
+            </w:r>
+          </w:p>
+        </w:tc>
+      </w:tr>
+      <w:tr>
+        <w:tc>
+          <w:tcPr>
+            <w:tcW w:type="dxa" w:w="2659"/>
+            <w:shd w:fill="c6d9f1"/>
+          </w:tcPr>
+          <w:p>
+            <w:r>
+              <w:t>Occurrence</w:t>
+            </w:r>
+          </w:p>
+        </w:tc>
+        <w:tc>
+          <w:tcPr>
+            <w:tcW w:type="dxa" w:w="6690"/>
+          </w:tcPr>
+          <w:p>
+            <w:r>
+              <w:t>Single</w:t>
+            </w:r>
+          </w:p>
+        </w:tc>
+      </w:tr>
+      <w:tr>
+        <w:tc>
+          <w:tcPr>
+            <w:tcW w:type="dxa" w:w="2659"/>
+            <w:shd w:fill="c6d9f1"/>
+          </w:tcPr>
+          <w:p>
+            <w:r>
               <w:t>Format Type</w:t>
             </w:r>
           </w:p>
@@ -739,7 +785,9 @@
           <w:tcPr>
             <w:tcW w:type="dxa" w:w="6690"/>
           </w:tcPr>
-          <w:p/>
+          <w:p>
+            <w:r/>
+          </w:p>
         </w:tc>
       </w:tr>
       <w:tr>
@@ -758,7 +806,9 @@
           <w:tcPr>
             <w:tcW w:type="dxa" w:w="6690"/>
           </w:tcPr>
-          <w:p/>
+          <w:p>
+            <w:r/>
+          </w:p>
         </w:tc>
       </w:tr>
       <w:tr>
@@ -1395,7 +1445,7 @@
           </w:tcPr>
           <w:p>
             <w:r>
-              <w:t>Obligation</w:t>
+              <w:t>Obligation EN</w:t>
             </w:r>
           </w:p>
         </w:tc>
@@ -1418,6 +1468,52 @@
           </w:tcPr>
           <w:p>
             <w:r>
+              <w:t>Obligation FR</w:t>
+            </w:r>
+          </w:p>
+        </w:tc>
+        <w:tc>
+          <w:tcPr>
+            <w:tcW w:type="dxa" w:w="6690"/>
+          </w:tcPr>
+          <w:p>
+            <w:r>
+              <w:t>Obligatoire</w:t>
+            </w:r>
+          </w:p>
+        </w:tc>
+      </w:tr>
+      <w:tr>
+        <w:tc>
+          <w:tcPr>
+            <w:tcW w:type="dxa" w:w="2659"/>
+            <w:shd w:fill="c6d9f1"/>
+          </w:tcPr>
+          <w:p>
+            <w:r>
+              <w:t>Occurrence</w:t>
+            </w:r>
+          </w:p>
+        </w:tc>
+        <w:tc>
+          <w:tcPr>
+            <w:tcW w:type="dxa" w:w="6690"/>
+          </w:tcPr>
+          <w:p>
+            <w:r>
+              <w:t>Single</w:t>
+            </w:r>
+          </w:p>
+        </w:tc>
+      </w:tr>
+      <w:tr>
+        <w:tc>
+          <w:tcPr>
+            <w:tcW w:type="dxa" w:w="2659"/>
+            <w:shd w:fill="c6d9f1"/>
+          </w:tcPr>
+          <w:p>
+            <w:r>
               <w:t>Format Type</w:t>
             </w:r>
           </w:p>
@@ -1449,7 +1545,9 @@
           <w:tcPr>
             <w:tcW w:type="dxa" w:w="6690"/>
           </w:tcPr>
-          <w:p/>
+          <w:p>
+            <w:r/>
+          </w:p>
         </w:tc>
       </w:tr>
       <w:tr>
@@ -1468,7 +1566,9 @@
           <w:tcPr>
             <w:tcW w:type="dxa" w:w="6690"/>
           </w:tcPr>
-          <w:p/>
+          <w:p>
+            <w:r/>
+          </w:p>
         </w:tc>
       </w:tr>
       <w:tr>
@@ -1881,7 +1981,7 @@
           </w:tcPr>
           <w:p>
             <w:r>
-              <w:t>Obligation</w:t>
+              <w:t>Obligation EN</w:t>
             </w:r>
           </w:p>
         </w:tc>
@@ -1904,6 +2004,52 @@
           </w:tcPr>
           <w:p>
             <w:r>
+              <w:t>Obligation FR</w:t>
+            </w:r>
+          </w:p>
+        </w:tc>
+        <w:tc>
+          <w:tcPr>
+            <w:tcW w:type="dxa" w:w="6690"/>
+          </w:tcPr>
+          <w:p>
+            <w:r>
+              <w:t>Obligatoire</w:t>
+            </w:r>
+          </w:p>
+        </w:tc>
+      </w:tr>
+      <w:tr>
+        <w:tc>
+          <w:tcPr>
+            <w:tcW w:type="dxa" w:w="2659"/>
+            <w:shd w:fill="c6d9f1"/>
+          </w:tcPr>
+          <w:p>
+            <w:r>
+              <w:t>Occurrence</w:t>
+            </w:r>
+          </w:p>
+        </w:tc>
+        <w:tc>
+          <w:tcPr>
+            <w:tcW w:type="dxa" w:w="6690"/>
+          </w:tcPr>
+          <w:p>
+            <w:r>
+              <w:t>Single</w:t>
+            </w:r>
+          </w:p>
+        </w:tc>
+      </w:tr>
+      <w:tr>
+        <w:tc>
+          <w:tcPr>
+            <w:tcW w:type="dxa" w:w="2659"/>
+            <w:shd w:fill="c6d9f1"/>
+          </w:tcPr>
+          <w:p>
+            <w:r>
               <w:t>Format Type</w:t>
             </w:r>
           </w:p>
@@ -1935,7 +2081,9 @@
           <w:tcPr>
             <w:tcW w:type="dxa" w:w="6690"/>
           </w:tcPr>
-          <w:p/>
+          <w:p>
+            <w:r/>
+          </w:p>
         </w:tc>
       </w:tr>
       <w:tr>
@@ -1954,7 +2102,9 @@
           <w:tcPr>
             <w:tcW w:type="dxa" w:w="6690"/>
           </w:tcPr>
-          <w:p/>
+          <w:p>
+            <w:r/>
+          </w:p>
         </w:tc>
       </w:tr>
       <w:tr>
@@ -2815,7 +2965,7 @@
           </w:tcPr>
           <w:p>
             <w:r>
-              <w:t>Obligation</w:t>
+              <w:t>Obligation EN</w:t>
             </w:r>
           </w:p>
         </w:tc>
@@ -2838,6 +2988,52 @@
           </w:tcPr>
           <w:p>
             <w:r>
+              <w:t>Obligation FR</w:t>
+            </w:r>
+          </w:p>
+        </w:tc>
+        <w:tc>
+          <w:tcPr>
+            <w:tcW w:type="dxa" w:w="6690"/>
+          </w:tcPr>
+          <w:p>
+            <w:r>
+              <w:t>Obligatoire</w:t>
+            </w:r>
+          </w:p>
+        </w:tc>
+      </w:tr>
+      <w:tr>
+        <w:tc>
+          <w:tcPr>
+            <w:tcW w:type="dxa" w:w="2659"/>
+            <w:shd w:fill="c6d9f1"/>
+          </w:tcPr>
+          <w:p>
+            <w:r>
+              <w:t>Occurrence</w:t>
+            </w:r>
+          </w:p>
+        </w:tc>
+        <w:tc>
+          <w:tcPr>
+            <w:tcW w:type="dxa" w:w="6690"/>
+          </w:tcPr>
+          <w:p>
+            <w:r>
+              <w:t>Single</w:t>
+            </w:r>
+          </w:p>
+        </w:tc>
+      </w:tr>
+      <w:tr>
+        <w:tc>
+          <w:tcPr>
+            <w:tcW w:type="dxa" w:w="2659"/>
+            <w:shd w:fill="c6d9f1"/>
+          </w:tcPr>
+          <w:p>
+            <w:r>
               <w:t>Format Type</w:t>
             </w:r>
           </w:p>
@@ -2869,7 +3065,9 @@
           <w:tcPr>
             <w:tcW w:type="dxa" w:w="6690"/>
           </w:tcPr>
-          <w:p/>
+          <w:p>
+            <w:r/>
+          </w:p>
         </w:tc>
       </w:tr>
       <w:tr>
@@ -2888,7 +3086,9 @@
           <w:tcPr>
             <w:tcW w:type="dxa" w:w="6690"/>
           </w:tcPr>
-          <w:p/>
+          <w:p>
+            <w:r/>
+          </w:p>
         </w:tc>
       </w:tr>
       <w:tr>
@@ -6533,7 +6733,7 @@
           </w:tcPr>
           <w:p>
             <w:r>
-              <w:t>Obligation</w:t>
+              <w:t>Obligation EN</w:t>
             </w:r>
           </w:p>
         </w:tc>
@@ -6556,6 +6756,52 @@
           </w:tcPr>
           <w:p>
             <w:r>
+              <w:t>Obligation FR</w:t>
+            </w:r>
+          </w:p>
+        </w:tc>
+        <w:tc>
+          <w:tcPr>
+            <w:tcW w:type="dxa" w:w="6690"/>
+          </w:tcPr>
+          <w:p>
+            <w:r>
+              <w:t>Obligatoire</w:t>
+            </w:r>
+          </w:p>
+        </w:tc>
+      </w:tr>
+      <w:tr>
+        <w:tc>
+          <w:tcPr>
+            <w:tcW w:type="dxa" w:w="2659"/>
+            <w:shd w:fill="c6d9f1"/>
+          </w:tcPr>
+          <w:p>
+            <w:r>
+              <w:t>Occurrence</w:t>
+            </w:r>
+          </w:p>
+        </w:tc>
+        <w:tc>
+          <w:tcPr>
+            <w:tcW w:type="dxa" w:w="6690"/>
+          </w:tcPr>
+          <w:p>
+            <w:r>
+              <w:t>Single</w:t>
+            </w:r>
+          </w:p>
+        </w:tc>
+      </w:tr>
+      <w:tr>
+        <w:tc>
+          <w:tcPr>
+            <w:tcW w:type="dxa" w:w="2659"/>
+            <w:shd w:fill="c6d9f1"/>
+          </w:tcPr>
+          <w:p>
+            <w:r>
               <w:t>Format Type</w:t>
             </w:r>
           </w:p>
@@ -6587,7 +6833,9 @@
           <w:tcPr>
             <w:tcW w:type="dxa" w:w="6690"/>
           </w:tcPr>
-          <w:p/>
+          <w:p>
+            <w:r/>
+          </w:p>
         </w:tc>
       </w:tr>
       <w:tr>
@@ -6606,7 +6854,9 @@
           <w:tcPr>
             <w:tcW w:type="dxa" w:w="6690"/>
           </w:tcPr>
-          <w:p/>
+          <w:p>
+            <w:r/>
+          </w:p>
         </w:tc>
       </w:tr>
       <w:tr>
@@ -6987,7 +7237,7 @@
           </w:tcPr>
           <w:p>
             <w:r>
-              <w:t>Obligation</w:t>
+              <w:t>Obligation EN</w:t>
             </w:r>
           </w:p>
         </w:tc>
@@ -7010,6 +7260,52 @@
           </w:tcPr>
           <w:p>
             <w:r>
+              <w:t>Obligation FR</w:t>
+            </w:r>
+          </w:p>
+        </w:tc>
+        <w:tc>
+          <w:tcPr>
+            <w:tcW w:type="dxa" w:w="6690"/>
+          </w:tcPr>
+          <w:p>
+            <w:r>
+              <w:t>Obligatoire</w:t>
+            </w:r>
+          </w:p>
+        </w:tc>
+      </w:tr>
+      <w:tr>
+        <w:tc>
+          <w:tcPr>
+            <w:tcW w:type="dxa" w:w="2659"/>
+            <w:shd w:fill="c6d9f1"/>
+          </w:tcPr>
+          <w:p>
+            <w:r>
+              <w:t>Occurrence</w:t>
+            </w:r>
+          </w:p>
+        </w:tc>
+        <w:tc>
+          <w:tcPr>
+            <w:tcW w:type="dxa" w:w="6690"/>
+          </w:tcPr>
+          <w:p>
+            <w:r>
+              <w:t>Single</w:t>
+            </w:r>
+          </w:p>
+        </w:tc>
+      </w:tr>
+      <w:tr>
+        <w:tc>
+          <w:tcPr>
+            <w:tcW w:type="dxa" w:w="2659"/>
+            <w:shd w:fill="c6d9f1"/>
+          </w:tcPr>
+          <w:p>
+            <w:r>
               <w:t>Format Type</w:t>
             </w:r>
           </w:p>
@@ -7041,7 +7337,9 @@
           <w:tcPr>
             <w:tcW w:type="dxa" w:w="6690"/>
           </w:tcPr>
-          <w:p/>
+          <w:p>
+            <w:r/>
+          </w:p>
         </w:tc>
       </w:tr>
       <w:tr>
@@ -7060,7 +7358,9 @@
           <w:tcPr>
             <w:tcW w:type="dxa" w:w="6690"/>
           </w:tcPr>
-          <w:p/>
+          <w:p>
+            <w:r/>
+          </w:p>
         </w:tc>
       </w:tr>
       <w:tr>
@@ -7263,7 +7563,7 @@
           </w:tcPr>
           <w:p>
             <w:r>
-              <w:t>Obligation</w:t>
+              <w:t>Obligation EN</w:t>
             </w:r>
           </w:p>
         </w:tc>
@@ -7286,6 +7586,52 @@
           </w:tcPr>
           <w:p>
             <w:r>
+              <w:t>Obligation FR</w:t>
+            </w:r>
+          </w:p>
+        </w:tc>
+        <w:tc>
+          <w:tcPr>
+            <w:tcW w:type="dxa" w:w="6690"/>
+          </w:tcPr>
+          <w:p>
+            <w:r>
+              <w:t>Obligatoire</w:t>
+            </w:r>
+          </w:p>
+        </w:tc>
+      </w:tr>
+      <w:tr>
+        <w:tc>
+          <w:tcPr>
+            <w:tcW w:type="dxa" w:w="2659"/>
+            <w:shd w:fill="c6d9f1"/>
+          </w:tcPr>
+          <w:p>
+            <w:r>
+              <w:t>Occurrence</w:t>
+            </w:r>
+          </w:p>
+        </w:tc>
+        <w:tc>
+          <w:tcPr>
+            <w:tcW w:type="dxa" w:w="6690"/>
+          </w:tcPr>
+          <w:p>
+            <w:r>
+              <w:t>Single</w:t>
+            </w:r>
+          </w:p>
+        </w:tc>
+      </w:tr>
+      <w:tr>
+        <w:tc>
+          <w:tcPr>
+            <w:tcW w:type="dxa" w:w="2659"/>
+            <w:shd w:fill="c6d9f1"/>
+          </w:tcPr>
+          <w:p>
+            <w:r>
               <w:t>Format Type</w:t>
             </w:r>
           </w:p>
@@ -7317,7 +7663,9 @@
           <w:tcPr>
             <w:tcW w:type="dxa" w:w="6690"/>
           </w:tcPr>
-          <w:p/>
+          <w:p>
+            <w:r/>
+          </w:p>
         </w:tc>
       </w:tr>
       <w:tr>
@@ -7336,7 +7684,9 @@
           <w:tcPr>
             <w:tcW w:type="dxa" w:w="6690"/>
           </w:tcPr>
-          <w:p/>
+          <w:p>
+            <w:r/>
+          </w:p>
         </w:tc>
       </w:tr>
       <w:tr>
@@ -7539,7 +7889,7 @@
           </w:tcPr>
           <w:p>
             <w:r>
-              <w:t>Obligation</w:t>
+              <w:t>Obligation EN</w:t>
             </w:r>
           </w:p>
         </w:tc>
@@ -7562,6 +7912,52 @@
           </w:tcPr>
           <w:p>
             <w:r>
+              <w:t>Obligation FR</w:t>
+            </w:r>
+          </w:p>
+        </w:tc>
+        <w:tc>
+          <w:tcPr>
+            <w:tcW w:type="dxa" w:w="6690"/>
+          </w:tcPr>
+          <w:p>
+            <w:r>
+              <w:t>Facultatif</w:t>
+            </w:r>
+          </w:p>
+        </w:tc>
+      </w:tr>
+      <w:tr>
+        <w:tc>
+          <w:tcPr>
+            <w:tcW w:type="dxa" w:w="2659"/>
+            <w:shd w:fill="c6d9f1"/>
+          </w:tcPr>
+          <w:p>
+            <w:r>
+              <w:t>Occurrence</w:t>
+            </w:r>
+          </w:p>
+        </w:tc>
+        <w:tc>
+          <w:tcPr>
+            <w:tcW w:type="dxa" w:w="6690"/>
+          </w:tcPr>
+          <w:p>
+            <w:r>
+              <w:t>Single</w:t>
+            </w:r>
+          </w:p>
+        </w:tc>
+      </w:tr>
+      <w:tr>
+        <w:tc>
+          <w:tcPr>
+            <w:tcW w:type="dxa" w:w="2659"/>
+            <w:shd w:fill="c6d9f1"/>
+          </w:tcPr>
+          <w:p>
+            <w:r>
               <w:t>Format Type</w:t>
             </w:r>
           </w:p>
@@ -7593,7 +7989,9 @@
           <w:tcPr>
             <w:tcW w:type="dxa" w:w="6690"/>
           </w:tcPr>
-          <w:p/>
+          <w:p>
+            <w:r/>
+          </w:p>
         </w:tc>
       </w:tr>
       <w:tr>
@@ -7612,7 +8010,9 @@
           <w:tcPr>
             <w:tcW w:type="dxa" w:w="6690"/>
           </w:tcPr>
-          <w:p/>
+          <w:p>
+            <w:r/>
+          </w:p>
         </w:tc>
       </w:tr>
       <w:tr>
@@ -7812,7 +8212,7 @@
           </w:tcPr>
           <w:p>
             <w:r>
-              <w:t>Obligation</w:t>
+              <w:t>Obligation EN</w:t>
             </w:r>
           </w:p>
         </w:tc>
@@ -7835,6 +8235,52 @@
           </w:tcPr>
           <w:p>
             <w:r>
+              <w:t>Obligation FR</w:t>
+            </w:r>
+          </w:p>
+        </w:tc>
+        <w:tc>
+          <w:tcPr>
+            <w:tcW w:type="dxa" w:w="6690"/>
+          </w:tcPr>
+          <w:p>
+            <w:r>
+              <w:t>Facultatif</w:t>
+            </w:r>
+          </w:p>
+        </w:tc>
+      </w:tr>
+      <w:tr>
+        <w:tc>
+          <w:tcPr>
+            <w:tcW w:type="dxa" w:w="2659"/>
+            <w:shd w:fill="c6d9f1"/>
+          </w:tcPr>
+          <w:p>
+            <w:r>
+              <w:t>Occurrence</w:t>
+            </w:r>
+          </w:p>
+        </w:tc>
+        <w:tc>
+          <w:tcPr>
+            <w:tcW w:type="dxa" w:w="6690"/>
+          </w:tcPr>
+          <w:p>
+            <w:r>
+              <w:t>Single</w:t>
+            </w:r>
+          </w:p>
+        </w:tc>
+      </w:tr>
+      <w:tr>
+        <w:tc>
+          <w:tcPr>
+            <w:tcW w:type="dxa" w:w="2659"/>
+            <w:shd w:fill="c6d9f1"/>
+          </w:tcPr>
+          <w:p>
+            <w:r>
               <w:t>Format Type</w:t>
             </w:r>
           </w:p>
@@ -7866,7 +8312,9 @@
           <w:tcPr>
             <w:tcW w:type="dxa" w:w="6690"/>
           </w:tcPr>
-          <w:p/>
+          <w:p>
+            <w:r/>
+          </w:p>
         </w:tc>
       </w:tr>
       <w:tr>
@@ -7885,7 +8333,9 @@
           <w:tcPr>
             <w:tcW w:type="dxa" w:w="6690"/>
           </w:tcPr>
-          <w:p/>
+          <w:p>
+            <w:r/>
+          </w:p>
         </w:tc>
       </w:tr>
       <w:tr>
@@ -8085,7 +8535,7 @@
           </w:tcPr>
           <w:p>
             <w:r>
-              <w:t>Obligation</w:t>
+              <w:t>Obligation EN</w:t>
             </w:r>
           </w:p>
         </w:tc>
@@ -8108,6 +8558,52 @@
           </w:tcPr>
           <w:p>
             <w:r>
+              <w:t>Obligation FR</w:t>
+            </w:r>
+          </w:p>
+        </w:tc>
+        <w:tc>
+          <w:tcPr>
+            <w:tcW w:type="dxa" w:w="6690"/>
+          </w:tcPr>
+          <w:p>
+            <w:r>
+              <w:t>Facultatif</w:t>
+            </w:r>
+          </w:p>
+        </w:tc>
+      </w:tr>
+      <w:tr>
+        <w:tc>
+          <w:tcPr>
+            <w:tcW w:type="dxa" w:w="2659"/>
+            <w:shd w:fill="c6d9f1"/>
+          </w:tcPr>
+          <w:p>
+            <w:r>
+              <w:t>Occurrence</w:t>
+            </w:r>
+          </w:p>
+        </w:tc>
+        <w:tc>
+          <w:tcPr>
+            <w:tcW w:type="dxa" w:w="6690"/>
+          </w:tcPr>
+          <w:p>
+            <w:r>
+              <w:t>Single</w:t>
+            </w:r>
+          </w:p>
+        </w:tc>
+      </w:tr>
+      <w:tr>
+        <w:tc>
+          <w:tcPr>
+            <w:tcW w:type="dxa" w:w="2659"/>
+            <w:shd w:fill="c6d9f1"/>
+          </w:tcPr>
+          <w:p>
+            <w:r>
               <w:t>Format Type</w:t>
             </w:r>
           </w:p>
@@ -8139,7 +8635,9 @@
           <w:tcPr>
             <w:tcW w:type="dxa" w:w="6690"/>
           </w:tcPr>
-          <w:p/>
+          <w:p>
+            <w:r/>
+          </w:p>
         </w:tc>
       </w:tr>
       <w:tr>
@@ -8158,7 +8656,9 @@
           <w:tcPr>
             <w:tcW w:type="dxa" w:w="6690"/>
           </w:tcPr>
-          <w:p/>
+          <w:p>
+            <w:r/>
+          </w:p>
         </w:tc>
       </w:tr>
       <w:tr>
@@ -8358,7 +8858,7 @@
           </w:tcPr>
           <w:p>
             <w:r>
-              <w:t>Obligation</w:t>
+              <w:t>Obligation EN</w:t>
             </w:r>
           </w:p>
         </w:tc>
@@ -8381,6 +8881,52 @@
           </w:tcPr>
           <w:p>
             <w:r>
+              <w:t>Obligation FR</w:t>
+            </w:r>
+          </w:p>
+        </w:tc>
+        <w:tc>
+          <w:tcPr>
+            <w:tcW w:type="dxa" w:w="6690"/>
+          </w:tcPr>
+          <w:p>
+            <w:r>
+              <w:t>Facultatif</w:t>
+            </w:r>
+          </w:p>
+        </w:tc>
+      </w:tr>
+      <w:tr>
+        <w:tc>
+          <w:tcPr>
+            <w:tcW w:type="dxa" w:w="2659"/>
+            <w:shd w:fill="c6d9f1"/>
+          </w:tcPr>
+          <w:p>
+            <w:r>
+              <w:t>Occurrence</w:t>
+            </w:r>
+          </w:p>
+        </w:tc>
+        <w:tc>
+          <w:tcPr>
+            <w:tcW w:type="dxa" w:w="6690"/>
+          </w:tcPr>
+          <w:p>
+            <w:r>
+              <w:t>Single</w:t>
+            </w:r>
+          </w:p>
+        </w:tc>
+      </w:tr>
+      <w:tr>
+        <w:tc>
+          <w:tcPr>
+            <w:tcW w:type="dxa" w:w="2659"/>
+            <w:shd w:fill="c6d9f1"/>
+          </w:tcPr>
+          <w:p>
+            <w:r>
               <w:t>Format Type</w:t>
             </w:r>
           </w:p>
@@ -8412,7 +8958,9 @@
           <w:tcPr>
             <w:tcW w:type="dxa" w:w="6690"/>
           </w:tcPr>
-          <w:p/>
+          <w:p>
+            <w:r/>
+          </w:p>
         </w:tc>
       </w:tr>
       <w:tr>
@@ -8431,7 +8979,9 @@
           <w:tcPr>
             <w:tcW w:type="dxa" w:w="6690"/>
           </w:tcPr>
-          <w:p/>
+          <w:p>
+            <w:r/>
+          </w:p>
         </w:tc>
       </w:tr>
       <w:tr>

</xml_diff>